<commit_message>
Synopsis filled in, waiting for reviews
</commit_message>
<xml_diff>
--- a/Synopsis - Crypto Payments Architecture.docx
+++ b/Synopsis - Crypto Payments Architecture.docx
@@ -731,6 +731,7 @@
                 <w:szCs w:val="24"/>
               </w:rPr>
             </w:pPr>
+            <w:proofErr w:type="spellStart"/>
             <w:r>
               <w:rPr>
                 <w:rFonts w:ascii="Times New Roman" w:eastAsia="Times New Roman" w:hAnsi="Times New Roman" w:cs="Times New Roman"/>
@@ -738,8 +739,29 @@
                 <w:sz w:val="24"/>
                 <w:szCs w:val="24"/>
               </w:rPr>
-              <w:t>Himamshu Jaswal</w:t>
+              <w:t>Himamshu</w:t>
             </w:r>
+            <w:proofErr w:type="spellEnd"/>
+            <w:r>
+              <w:rPr>
+                <w:rFonts w:ascii="Times New Roman" w:eastAsia="Times New Roman" w:hAnsi="Times New Roman" w:cs="Times New Roman"/>
+                <w:b w:val="0"/>
+                <w:sz w:val="24"/>
+                <w:szCs w:val="24"/>
+              </w:rPr>
+              <w:t xml:space="preserve"> </w:t>
+            </w:r>
+            <w:proofErr w:type="spellStart"/>
+            <w:r>
+              <w:rPr>
+                <w:rFonts w:ascii="Times New Roman" w:eastAsia="Times New Roman" w:hAnsi="Times New Roman" w:cs="Times New Roman"/>
+                <w:b w:val="0"/>
+                <w:sz w:val="24"/>
+                <w:szCs w:val="24"/>
+              </w:rPr>
+              <w:t>Jaswal</w:t>
+            </w:r>
+            <w:proofErr w:type="spellEnd"/>
           </w:p>
         </w:tc>
         <w:tc>
@@ -800,8 +822,19 @@
                 <w:sz w:val="24"/>
                 <w:szCs w:val="24"/>
               </w:rPr>
-              <w:t>Lata Asnani</w:t>
+              <w:t xml:space="preserve">Lata </w:t>
             </w:r>
+            <w:proofErr w:type="spellStart"/>
+            <w:r>
+              <w:rPr>
+                <w:rFonts w:ascii="Times New Roman" w:eastAsia="Times New Roman" w:hAnsi="Times New Roman" w:cs="Times New Roman"/>
+                <w:b w:val="0"/>
+                <w:sz w:val="24"/>
+                <w:szCs w:val="24"/>
+              </w:rPr>
+              <w:t>Asnani</w:t>
+            </w:r>
+            <w:proofErr w:type="spellEnd"/>
           </w:p>
         </w:tc>
         <w:tc>
@@ -1430,11 +1463,20 @@
               <w:cnfStyle w:val="000000000000" w:firstRow="0" w:lastRow="0" w:firstColumn="0" w:lastColumn="0" w:oddVBand="0" w:evenVBand="0" w:oddHBand="0" w:evenHBand="0" w:firstRowFirstColumn="0" w:firstRowLastColumn="0" w:lastRowFirstColumn="0" w:lastRowLastColumn="0"/>
               <w:rPr>
                 <w:rFonts w:ascii="Times New Roman" w:eastAsia="Times New Roman" w:hAnsi="Times New Roman" w:cs="Times New Roman"/>
-                <w:b/>
+                <w:bCs/>
                 <w:sz w:val="28"/>
                 <w:szCs w:val="28"/>
               </w:rPr>
             </w:pPr>
+            <w:r>
+              <w:rPr>
+                <w:rFonts w:ascii="Times New Roman" w:eastAsia="Times New Roman" w:hAnsi="Times New Roman" w:cs="Times New Roman"/>
+                <w:bCs/>
+                <w:sz w:val="28"/>
+                <w:szCs w:val="28"/>
+              </w:rPr>
+              <w:t>4</w:t>
+            </w:r>
           </w:p>
         </w:tc>
       </w:tr>
@@ -1516,63 +1558,6 @@
               <w:cnfStyle w:val="000000100000" w:firstRow="0" w:lastRow="0" w:firstColumn="0" w:lastColumn="0" w:oddVBand="0" w:evenVBand="0" w:oddHBand="1" w:evenHBand="0" w:firstRowFirstColumn="0" w:firstRowLastColumn="0" w:lastRowFirstColumn="0" w:lastRowLastColumn="0"/>
               <w:rPr>
                 <w:rFonts w:ascii="Times New Roman" w:eastAsia="Times New Roman" w:hAnsi="Times New Roman" w:cs="Times New Roman"/>
-                <w:b/>
-                <w:sz w:val="28"/>
-                <w:szCs w:val="28"/>
-              </w:rPr>
-            </w:pPr>
-          </w:p>
-        </w:tc>
-      </w:tr>
-      <w:tr>
-        <w:trPr>
-          <w:trHeight w:val="1134"/>
-        </w:trPr>
-        <w:tc>
-          <w:tcPr>
-            <w:cnfStyle w:val="001000000000" w:firstRow="0" w:lastRow="0" w:firstColumn="1" w:lastColumn="0" w:oddVBand="0" w:evenVBand="0" w:oddHBand="0" w:evenHBand="0" w:firstRowFirstColumn="0" w:firstRowLastColumn="0" w:lastRowFirstColumn="0" w:lastRowLastColumn="0"/>
-            <w:tcW w:w="1129" w:type="dxa"/>
-            <w:vAlign w:val="center"/>
-          </w:tcPr>
-          <w:p>
-            <w:pPr>
-              <w:tabs>
-                <w:tab w:val="left" w:pos="1026"/>
-              </w:tabs>
-              <w:jc w:val="center"/>
-              <w:rPr>
-                <w:rFonts w:ascii="Times New Roman" w:eastAsia="Times New Roman" w:hAnsi="Times New Roman" w:cs="Times New Roman"/>
-                <w:bCs/>
-                <w:i w:val="0"/>
-                <w:iCs w:val="0"/>
-                <w:sz w:val="28"/>
-                <w:szCs w:val="28"/>
-              </w:rPr>
-            </w:pPr>
-            <w:r>
-              <w:rPr>
-                <w:rFonts w:ascii="Times New Roman" w:eastAsia="Times New Roman" w:hAnsi="Times New Roman" w:cs="Times New Roman"/>
-                <w:bCs/>
-                <w:i w:val="0"/>
-                <w:iCs w:val="0"/>
-                <w:sz w:val="28"/>
-                <w:szCs w:val="28"/>
-              </w:rPr>
-              <w:t>6</w:t>
-            </w:r>
-          </w:p>
-        </w:tc>
-        <w:tc>
-          <w:tcPr>
-            <w:tcW w:w="6370" w:type="dxa"/>
-            <w:vAlign w:val="center"/>
-          </w:tcPr>
-          <w:p>
-            <w:pPr>
-              <w:ind w:right="367"/>
-              <w:cnfStyle w:val="000000000000" w:firstRow="0" w:lastRow="0" w:firstColumn="0" w:lastColumn="0" w:oddVBand="0" w:evenVBand="0" w:oddHBand="0" w:evenHBand="0" w:firstRowFirstColumn="0" w:firstRowLastColumn="0" w:lastRowFirstColumn="0" w:lastRowLastColumn="0"/>
-              <w:rPr>
-                <w:rFonts w:ascii="Times New Roman" w:eastAsia="Times New Roman" w:hAnsi="Times New Roman" w:cs="Times New Roman"/>
                 <w:bCs/>
                 <w:sz w:val="28"/>
                 <w:szCs w:val="28"/>
@@ -1585,27 +1570,8 @@
                 <w:sz w:val="28"/>
                 <w:szCs w:val="28"/>
               </w:rPr>
-              <w:t>References</w:t>
+              <w:t>4</w:t>
             </w:r>
-          </w:p>
-        </w:tc>
-        <w:tc>
-          <w:tcPr>
-            <w:tcW w:w="2222" w:type="dxa"/>
-            <w:vAlign w:val="center"/>
-          </w:tcPr>
-          <w:p>
-            <w:pPr>
-              <w:ind w:right="367"/>
-              <w:jc w:val="center"/>
-              <w:cnfStyle w:val="000000000000" w:firstRow="0" w:lastRow="0" w:firstColumn="0" w:lastColumn="0" w:oddVBand="0" w:evenVBand="0" w:oddHBand="0" w:evenHBand="0" w:firstRowFirstColumn="0" w:firstRowLastColumn="0" w:lastRowFirstColumn="0" w:lastRowLastColumn="0"/>
-              <w:rPr>
-                <w:rFonts w:ascii="Times New Roman" w:eastAsia="Times New Roman" w:hAnsi="Times New Roman" w:cs="Times New Roman"/>
-                <w:b/>
-                <w:sz w:val="28"/>
-                <w:szCs w:val="28"/>
-              </w:rPr>
-            </w:pPr>
           </w:p>
         </w:tc>
       </w:tr>
@@ -1692,6 +1658,83 @@
       <w:pPr>
         <w:spacing w:after="0" w:line="240" w:lineRule="auto"/>
         <w:ind w:left="-567" w:right="367"/>
+        <w:jc w:val="center"/>
+        <w:rPr>
+          <w:rFonts w:ascii="Times New Roman" w:eastAsia="Times New Roman" w:hAnsi="Times New Roman" w:cs="Times New Roman"/>
+          <w:b/>
+          <w:sz w:val="28"/>
+          <w:szCs w:val="28"/>
+        </w:rPr>
+      </w:pPr>
+    </w:p>
+    <w:p>
+      <w:pPr>
+        <w:spacing w:after="0" w:line="240" w:lineRule="auto"/>
+        <w:ind w:left="-567" w:right="367"/>
+        <w:jc w:val="center"/>
+        <w:rPr>
+          <w:rFonts w:ascii="Times New Roman" w:eastAsia="Times New Roman" w:hAnsi="Times New Roman" w:cs="Times New Roman"/>
+          <w:b/>
+          <w:sz w:val="28"/>
+          <w:szCs w:val="28"/>
+        </w:rPr>
+      </w:pPr>
+    </w:p>
+    <w:p>
+      <w:pPr>
+        <w:spacing w:after="0" w:line="240" w:lineRule="auto"/>
+        <w:ind w:left="-567" w:right="367"/>
+        <w:jc w:val="center"/>
+        <w:rPr>
+          <w:rFonts w:ascii="Times New Roman" w:eastAsia="Times New Roman" w:hAnsi="Times New Roman" w:cs="Times New Roman"/>
+          <w:b/>
+          <w:sz w:val="28"/>
+          <w:szCs w:val="28"/>
+        </w:rPr>
+      </w:pPr>
+    </w:p>
+    <w:p>
+      <w:pPr>
+        <w:spacing w:after="0" w:line="240" w:lineRule="auto"/>
+        <w:ind w:left="-567" w:right="367"/>
+        <w:jc w:val="center"/>
+        <w:rPr>
+          <w:rFonts w:ascii="Times New Roman" w:eastAsia="Times New Roman" w:hAnsi="Times New Roman" w:cs="Times New Roman"/>
+          <w:b/>
+          <w:sz w:val="28"/>
+          <w:szCs w:val="28"/>
+        </w:rPr>
+      </w:pPr>
+    </w:p>
+    <w:p>
+      <w:pPr>
+        <w:spacing w:after="0" w:line="240" w:lineRule="auto"/>
+        <w:ind w:right="367"/>
+        <w:rPr>
+          <w:rFonts w:ascii="Times New Roman" w:eastAsia="Times New Roman" w:hAnsi="Times New Roman" w:cs="Times New Roman"/>
+          <w:b/>
+          <w:sz w:val="28"/>
+          <w:szCs w:val="28"/>
+        </w:rPr>
+      </w:pPr>
+    </w:p>
+    <w:p>
+      <w:pPr>
+        <w:spacing w:after="0" w:line="240" w:lineRule="auto"/>
+        <w:ind w:left="-567" w:right="367"/>
+        <w:jc w:val="center"/>
+        <w:rPr>
+          <w:rFonts w:ascii="Times New Roman" w:eastAsia="Times New Roman" w:hAnsi="Times New Roman" w:cs="Times New Roman"/>
+          <w:b/>
+          <w:sz w:val="28"/>
+          <w:szCs w:val="28"/>
+        </w:rPr>
+      </w:pPr>
+    </w:p>
+    <w:p>
+      <w:pPr>
+        <w:spacing w:after="0" w:line="240" w:lineRule="auto"/>
+        <w:ind w:left="-567" w:right="367"/>
         <w:rPr>
           <w:rFonts w:ascii="Times New Roman" w:eastAsia="Times New Roman" w:hAnsi="Times New Roman" w:cs="Times New Roman"/>
           <w:bCs/>
@@ -1706,7 +1749,6 @@
           <w:sz w:val="32"/>
           <w:szCs w:val="32"/>
         </w:rPr>
-        <w:lastRenderedPageBreak/>
         <w:t>Problem Statement</w:t>
       </w:r>
       <w:r>
@@ -1730,6 +1772,18 @@
           <w:szCs w:val="24"/>
         </w:rPr>
       </w:pPr>
+    </w:p>
+    <w:p>
+      <w:pPr>
+        <w:spacing w:after="0" w:line="240" w:lineRule="auto"/>
+        <w:ind w:left="-567" w:right="367"/>
+        <w:rPr>
+          <w:rFonts w:ascii="Times New Roman" w:eastAsia="Times New Roman" w:hAnsi="Times New Roman" w:cs="Times New Roman"/>
+          <w:bCs/>
+          <w:sz w:val="24"/>
+          <w:szCs w:val="24"/>
+        </w:rPr>
+      </w:pPr>
       <w:r>
         <w:rPr>
           <w:rFonts w:ascii="Times New Roman" w:eastAsia="Times New Roman" w:hAnsi="Times New Roman" w:cs="Times New Roman"/>
@@ -2006,6 +2060,18 @@
           <w:szCs w:val="24"/>
         </w:rPr>
       </w:pPr>
+    </w:p>
+    <w:p>
+      <w:pPr>
+        <w:spacing w:after="0" w:line="240" w:lineRule="auto"/>
+        <w:ind w:left="-567" w:right="367"/>
+        <w:rPr>
+          <w:rFonts w:ascii="Times New Roman" w:eastAsia="Times New Roman" w:hAnsi="Times New Roman" w:cs="Times New Roman"/>
+          <w:bCs/>
+          <w:sz w:val="24"/>
+          <w:szCs w:val="24"/>
+        </w:rPr>
+      </w:pPr>
       <w:r>
         <w:rPr>
           <w:rFonts w:ascii="Times New Roman" w:eastAsia="Times New Roman" w:hAnsi="Times New Roman" w:cs="Times New Roman"/>
@@ -2076,6 +2142,211 @@
         <w:ind w:left="-567" w:right="367"/>
         <w:rPr>
           <w:rFonts w:ascii="Times New Roman" w:eastAsia="Times New Roman" w:hAnsi="Times New Roman" w:cs="Times New Roman"/>
+          <w:bCs/>
+          <w:sz w:val="24"/>
+          <w:szCs w:val="24"/>
+        </w:rPr>
+      </w:pPr>
+    </w:p>
+    <w:p>
+      <w:pPr>
+        <w:spacing w:after="0" w:line="240" w:lineRule="auto"/>
+        <w:ind w:left="-567" w:right="367"/>
+        <w:rPr>
+          <w:rFonts w:ascii="Times New Roman" w:eastAsia="Times New Roman" w:hAnsi="Times New Roman" w:cs="Times New Roman"/>
+          <w:bCs/>
+          <w:sz w:val="24"/>
+          <w:szCs w:val="24"/>
+        </w:rPr>
+      </w:pPr>
+      <w:r>
+        <w:rPr>
+          <w:rFonts w:ascii="Times New Roman" w:eastAsia="Times New Roman" w:hAnsi="Times New Roman" w:cs="Times New Roman"/>
+          <w:bCs/>
+          <w:sz w:val="24"/>
+          <w:szCs w:val="24"/>
+        </w:rPr>
+        <w:t>This project will help us in learning about how to deal with real time traffic and also help us to learn more about the implementation of the iterative software model’s.</w:t>
+      </w:r>
+    </w:p>
+    <w:p>
+      <w:pPr>
+        <w:spacing w:after="0" w:line="240" w:lineRule="auto"/>
+        <w:ind w:left="-567" w:right="367"/>
+        <w:rPr>
+          <w:rFonts w:ascii="Times New Roman" w:eastAsia="Times New Roman" w:hAnsi="Times New Roman" w:cs="Times New Roman"/>
+          <w:bCs/>
+          <w:sz w:val="24"/>
+          <w:szCs w:val="24"/>
+        </w:rPr>
+      </w:pPr>
+    </w:p>
+    <w:p>
+      <w:pPr>
+        <w:spacing w:after="0" w:line="240" w:lineRule="auto"/>
+        <w:ind w:left="-567" w:right="367"/>
+        <w:rPr>
+          <w:rFonts w:ascii="Times New Roman" w:eastAsia="Times New Roman" w:hAnsi="Times New Roman" w:cs="Times New Roman"/>
+          <w:bCs/>
+          <w:sz w:val="24"/>
+          <w:szCs w:val="24"/>
+        </w:rPr>
+      </w:pPr>
+      <w:r>
+        <w:rPr>
+          <w:rFonts w:ascii="Times New Roman" w:eastAsia="Times New Roman" w:hAnsi="Times New Roman" w:cs="Times New Roman"/>
+          <w:bCs/>
+          <w:sz w:val="24"/>
+          <w:szCs w:val="24"/>
+        </w:rPr>
+        <w:t>The objective is to come up with a web application that is able to facilitate the user-to-user payments for services or products.</w:t>
+      </w:r>
+    </w:p>
+    <w:p>
+      <w:pPr>
+        <w:pStyle w:val="ListParagraph"/>
+        <w:numPr>
+          <w:ilvl w:val="0"/>
+          <w:numId w:val="4"/>
+        </w:numPr>
+        <w:spacing w:after="0" w:line="240" w:lineRule="auto"/>
+        <w:ind w:right="367"/>
+        <w:rPr>
+          <w:rFonts w:ascii="Times New Roman" w:eastAsia="Times New Roman" w:hAnsi="Times New Roman" w:cs="Times New Roman"/>
+          <w:bCs/>
+          <w:sz w:val="24"/>
+          <w:szCs w:val="24"/>
+        </w:rPr>
+      </w:pPr>
+      <w:r>
+        <w:rPr>
+          <w:rFonts w:ascii="Times New Roman" w:eastAsia="Times New Roman" w:hAnsi="Times New Roman" w:cs="Times New Roman"/>
+          <w:bCs/>
+          <w:sz w:val="24"/>
+          <w:szCs w:val="24"/>
+        </w:rPr>
+        <w:t>The Application will be able to use wallet addresses/QR codes to make the transactions</w:t>
+      </w:r>
+    </w:p>
+    <w:p>
+      <w:pPr>
+        <w:pStyle w:val="ListParagraph"/>
+        <w:numPr>
+          <w:ilvl w:val="0"/>
+          <w:numId w:val="4"/>
+        </w:numPr>
+        <w:spacing w:after="0" w:line="240" w:lineRule="auto"/>
+        <w:ind w:right="367"/>
+        <w:rPr>
+          <w:rFonts w:ascii="Times New Roman" w:eastAsia="Times New Roman" w:hAnsi="Times New Roman" w:cs="Times New Roman"/>
+          <w:bCs/>
+          <w:sz w:val="24"/>
+          <w:szCs w:val="24"/>
+        </w:rPr>
+      </w:pPr>
+      <w:r>
+        <w:rPr>
+          <w:rFonts w:ascii="Times New Roman" w:eastAsia="Times New Roman" w:hAnsi="Times New Roman" w:cs="Times New Roman"/>
+          <w:bCs/>
+          <w:sz w:val="24"/>
+          <w:szCs w:val="24"/>
+        </w:rPr>
+        <w:t>The Application will provide the user with real time values of their wallets that are linked</w:t>
+      </w:r>
+    </w:p>
+    <w:p>
+      <w:pPr>
+        <w:pStyle w:val="ListParagraph"/>
+        <w:numPr>
+          <w:ilvl w:val="0"/>
+          <w:numId w:val="4"/>
+        </w:numPr>
+        <w:spacing w:after="0" w:line="240" w:lineRule="auto"/>
+        <w:ind w:right="367"/>
+        <w:rPr>
+          <w:rFonts w:ascii="Times New Roman" w:eastAsia="Times New Roman" w:hAnsi="Times New Roman" w:cs="Times New Roman"/>
+          <w:bCs/>
+          <w:sz w:val="24"/>
+          <w:szCs w:val="24"/>
+        </w:rPr>
+      </w:pPr>
+      <w:r>
+        <w:rPr>
+          <w:rFonts w:ascii="Times New Roman" w:eastAsia="Times New Roman" w:hAnsi="Times New Roman" w:cs="Times New Roman"/>
+          <w:bCs/>
+          <w:sz w:val="24"/>
+          <w:szCs w:val="24"/>
+        </w:rPr>
+        <w:t>The Application will also provide real time value of the cryptocurrency that is to be used for transaction</w:t>
+      </w:r>
+    </w:p>
+    <w:p>
+      <w:pPr>
+        <w:pStyle w:val="ListParagraph"/>
+        <w:spacing w:after="0" w:line="240" w:lineRule="auto"/>
+        <w:ind w:left="153" w:right="367"/>
+        <w:rPr>
+          <w:rFonts w:ascii="Times New Roman" w:eastAsia="Times New Roman" w:hAnsi="Times New Roman" w:cs="Times New Roman"/>
+          <w:bCs/>
+          <w:sz w:val="24"/>
+          <w:szCs w:val="24"/>
+        </w:rPr>
+      </w:pPr>
+    </w:p>
+    <w:p>
+      <w:pPr>
+        <w:spacing w:after="0" w:line="240" w:lineRule="auto"/>
+        <w:ind w:left="-567" w:right="367"/>
+        <w:rPr>
+          <w:rFonts w:ascii="Times New Roman" w:eastAsia="Times New Roman" w:hAnsi="Times New Roman" w:cs="Times New Roman"/>
+          <w:bCs/>
+          <w:sz w:val="24"/>
+          <w:szCs w:val="24"/>
+        </w:rPr>
+      </w:pPr>
+    </w:p>
+    <w:p>
+      <w:pPr>
+        <w:spacing w:after="0" w:line="240" w:lineRule="auto"/>
+        <w:ind w:left="-567" w:right="367"/>
+        <w:rPr>
+          <w:rFonts w:ascii="Times New Roman" w:eastAsia="Times New Roman" w:hAnsi="Times New Roman" w:cs="Times New Roman"/>
+          <w:bCs/>
+          <w:sz w:val="24"/>
+          <w:szCs w:val="24"/>
+        </w:rPr>
+      </w:pPr>
+    </w:p>
+    <w:p>
+      <w:pPr>
+        <w:spacing w:after="0" w:line="240" w:lineRule="auto"/>
+        <w:ind w:left="-567" w:right="367"/>
+        <w:rPr>
+          <w:rFonts w:ascii="Times New Roman" w:eastAsia="Times New Roman" w:hAnsi="Times New Roman" w:cs="Times New Roman"/>
+          <w:bCs/>
+          <w:sz w:val="24"/>
+          <w:szCs w:val="24"/>
+        </w:rPr>
+      </w:pPr>
+    </w:p>
+    <w:p>
+      <w:pPr>
+        <w:spacing w:after="0" w:line="240" w:lineRule="auto"/>
+        <w:ind w:left="-567" w:right="367"/>
+        <w:rPr>
+          <w:rFonts w:ascii="Times New Roman" w:eastAsia="Times New Roman" w:hAnsi="Times New Roman" w:cs="Times New Roman"/>
+          <w:bCs/>
+          <w:sz w:val="24"/>
+          <w:szCs w:val="24"/>
+        </w:rPr>
+      </w:pPr>
+    </w:p>
+    <w:p>
+      <w:pPr>
+        <w:spacing w:after="0" w:line="240" w:lineRule="auto"/>
+        <w:ind w:left="-567" w:right="367"/>
+        <w:rPr>
+          <w:rFonts w:ascii="Times New Roman" w:eastAsia="Times New Roman" w:hAnsi="Times New Roman" w:cs="Times New Roman"/>
           <w:b/>
           <w:sz w:val="28"/>
           <w:szCs w:val="28"/>
@@ -2105,6 +2376,186 @@
     </w:p>
     <w:p>
       <w:pPr>
+        <w:pStyle w:val="ListParagraph"/>
+        <w:numPr>
+          <w:ilvl w:val="0"/>
+          <w:numId w:val="3"/>
+        </w:numPr>
+        <w:spacing w:after="0" w:line="240" w:lineRule="auto"/>
+        <w:ind w:right="367"/>
+        <w:rPr>
+          <w:rFonts w:ascii="Times New Roman" w:eastAsia="Times New Roman" w:hAnsi="Times New Roman" w:cs="Times New Roman"/>
+          <w:bCs/>
+          <w:sz w:val="24"/>
+          <w:szCs w:val="24"/>
+        </w:rPr>
+      </w:pPr>
+      <w:r>
+        <w:rPr>
+          <w:rFonts w:ascii="Times New Roman" w:eastAsia="Times New Roman" w:hAnsi="Times New Roman" w:cs="Times New Roman"/>
+          <w:bCs/>
+          <w:sz w:val="24"/>
+          <w:szCs w:val="24"/>
+        </w:rPr>
+        <w:t>Rest API</w:t>
+      </w:r>
+    </w:p>
+    <w:p>
+      <w:pPr>
+        <w:pStyle w:val="ListParagraph"/>
+        <w:numPr>
+          <w:ilvl w:val="0"/>
+          <w:numId w:val="3"/>
+        </w:numPr>
+        <w:spacing w:after="0" w:line="240" w:lineRule="auto"/>
+        <w:ind w:right="367"/>
+        <w:rPr>
+          <w:rFonts w:ascii="Times New Roman" w:eastAsia="Times New Roman" w:hAnsi="Times New Roman" w:cs="Times New Roman"/>
+          <w:bCs/>
+          <w:sz w:val="24"/>
+          <w:szCs w:val="24"/>
+        </w:rPr>
+      </w:pPr>
+      <w:r>
+        <w:rPr>
+          <w:rFonts w:ascii="Times New Roman" w:eastAsia="Times New Roman" w:hAnsi="Times New Roman" w:cs="Times New Roman"/>
+          <w:bCs/>
+          <w:sz w:val="24"/>
+          <w:szCs w:val="24"/>
+        </w:rPr>
+        <w:t>MERN Stack:</w:t>
+      </w:r>
+    </w:p>
+    <w:p>
+      <w:pPr>
+        <w:pStyle w:val="ListParagraph"/>
+        <w:numPr>
+          <w:ilvl w:val="0"/>
+          <w:numId w:val="2"/>
+        </w:numPr>
+        <w:spacing w:after="0" w:line="240" w:lineRule="auto"/>
+        <w:ind w:right="367"/>
+        <w:rPr>
+          <w:rFonts w:ascii="Times New Roman" w:eastAsia="Times New Roman" w:hAnsi="Times New Roman" w:cs="Times New Roman"/>
+          <w:bCs/>
+          <w:sz w:val="24"/>
+          <w:szCs w:val="24"/>
+        </w:rPr>
+      </w:pPr>
+      <w:r>
+        <w:rPr>
+          <w:rFonts w:ascii="Times New Roman" w:eastAsia="Times New Roman" w:hAnsi="Times New Roman" w:cs="Times New Roman"/>
+          <w:bCs/>
+          <w:sz w:val="24"/>
+          <w:szCs w:val="24"/>
+        </w:rPr>
+        <w:t>Mongo DB</w:t>
+      </w:r>
+    </w:p>
+    <w:p>
+      <w:pPr>
+        <w:pStyle w:val="ListParagraph"/>
+        <w:numPr>
+          <w:ilvl w:val="0"/>
+          <w:numId w:val="2"/>
+        </w:numPr>
+        <w:spacing w:after="0" w:line="240" w:lineRule="auto"/>
+        <w:ind w:right="367"/>
+        <w:rPr>
+          <w:rFonts w:ascii="Times New Roman" w:eastAsia="Times New Roman" w:hAnsi="Times New Roman" w:cs="Times New Roman"/>
+          <w:bCs/>
+          <w:sz w:val="24"/>
+          <w:szCs w:val="24"/>
+        </w:rPr>
+      </w:pPr>
+      <w:r>
+        <w:rPr>
+          <w:rFonts w:ascii="Times New Roman" w:eastAsia="Times New Roman" w:hAnsi="Times New Roman" w:cs="Times New Roman"/>
+          <w:bCs/>
+          <w:sz w:val="24"/>
+          <w:szCs w:val="24"/>
+        </w:rPr>
+        <w:t>Express JS</w:t>
+      </w:r>
+    </w:p>
+    <w:p>
+      <w:pPr>
+        <w:pStyle w:val="ListParagraph"/>
+        <w:numPr>
+          <w:ilvl w:val="0"/>
+          <w:numId w:val="2"/>
+        </w:numPr>
+        <w:spacing w:after="0" w:line="240" w:lineRule="auto"/>
+        <w:ind w:right="367"/>
+        <w:rPr>
+          <w:rFonts w:ascii="Times New Roman" w:eastAsia="Times New Roman" w:hAnsi="Times New Roman" w:cs="Times New Roman"/>
+          <w:bCs/>
+          <w:sz w:val="24"/>
+          <w:szCs w:val="24"/>
+        </w:rPr>
+      </w:pPr>
+      <w:r>
+        <w:rPr>
+          <w:rFonts w:ascii="Times New Roman" w:eastAsia="Times New Roman" w:hAnsi="Times New Roman" w:cs="Times New Roman"/>
+          <w:bCs/>
+          <w:sz w:val="24"/>
+          <w:szCs w:val="24"/>
+        </w:rPr>
+        <w:t>React JS</w:t>
+      </w:r>
+    </w:p>
+    <w:p>
+      <w:pPr>
+        <w:pStyle w:val="ListParagraph"/>
+        <w:numPr>
+          <w:ilvl w:val="0"/>
+          <w:numId w:val="2"/>
+        </w:numPr>
+        <w:spacing w:after="0" w:line="240" w:lineRule="auto"/>
+        <w:ind w:right="367"/>
+        <w:rPr>
+          <w:rFonts w:ascii="Times New Roman" w:eastAsia="Times New Roman" w:hAnsi="Times New Roman" w:cs="Times New Roman"/>
+          <w:bCs/>
+          <w:sz w:val="24"/>
+          <w:szCs w:val="24"/>
+        </w:rPr>
+      </w:pPr>
+      <w:r>
+        <w:rPr>
+          <w:rFonts w:ascii="Times New Roman" w:eastAsia="Times New Roman" w:hAnsi="Times New Roman" w:cs="Times New Roman"/>
+          <w:bCs/>
+          <w:sz w:val="24"/>
+          <w:szCs w:val="24"/>
+        </w:rPr>
+        <w:t>Node.js</w:t>
+      </w:r>
+    </w:p>
+    <w:p>
+      <w:pPr>
+        <w:spacing w:after="0" w:line="240" w:lineRule="auto"/>
+        <w:ind w:left="-207" w:right="367"/>
+        <w:rPr>
+          <w:rFonts w:ascii="Times New Roman" w:eastAsia="Times New Roman" w:hAnsi="Times New Roman" w:cs="Times New Roman"/>
+          <w:bCs/>
+          <w:sz w:val="24"/>
+          <w:szCs w:val="24"/>
+        </w:rPr>
+      </w:pPr>
+    </w:p>
+    <w:p>
+      <w:pPr>
+        <w:spacing w:after="0" w:line="240" w:lineRule="auto"/>
+        <w:ind w:left="-567" w:right="367"/>
+        <w:rPr>
+          <w:rFonts w:ascii="Times New Roman" w:eastAsia="Times New Roman" w:hAnsi="Times New Roman" w:cs="Times New Roman"/>
+          <w:bCs/>
+          <w:sz w:val="24"/>
+          <w:szCs w:val="24"/>
+        </w:rPr>
+      </w:pPr>
+    </w:p>
+    <w:p>
+      <w:pPr>
         <w:spacing w:after="0" w:line="240" w:lineRule="auto"/>
         <w:ind w:left="-567" w:right="367"/>
         <w:rPr>
@@ -2138,6 +2589,32 @@
     </w:p>
     <w:p>
       <w:pPr>
+        <w:pStyle w:val="ListParagraph"/>
+        <w:numPr>
+          <w:ilvl w:val="0"/>
+          <w:numId w:val="5"/>
+        </w:numPr>
+        <w:spacing w:after="0" w:line="240" w:lineRule="auto"/>
+        <w:ind w:right="367"/>
+        <w:rPr>
+          <w:rFonts w:ascii="Times New Roman" w:eastAsia="Times New Roman" w:hAnsi="Times New Roman" w:cs="Times New Roman"/>
+          <w:bCs/>
+          <w:sz w:val="24"/>
+          <w:szCs w:val="24"/>
+        </w:rPr>
+      </w:pPr>
+      <w:r>
+        <w:rPr>
+          <w:rFonts w:ascii="Times New Roman" w:eastAsia="Times New Roman" w:hAnsi="Times New Roman" w:cs="Times New Roman"/>
+          <w:bCs/>
+          <w:sz w:val="24"/>
+          <w:szCs w:val="24"/>
+        </w:rPr>
+        <w:t xml:space="preserve">Provides a way to easily make crypto transaction similar to UPI transactions </w:t>
+      </w:r>
+    </w:p>
+    <w:p>
+      <w:pPr>
         <w:spacing w:after="0" w:line="240" w:lineRule="auto"/>
         <w:ind w:left="-567" w:right="367"/>
         <w:rPr>
@@ -2159,19 +2636,10 @@
           <w:szCs w:val="28"/>
         </w:rPr>
       </w:pPr>
-      <w:r>
-        <w:rPr>
-          <w:rFonts w:ascii="Times New Roman" w:eastAsia="Times New Roman" w:hAnsi="Times New Roman" w:cs="Times New Roman"/>
-          <w:b/>
-          <w:sz w:val="28"/>
-          <w:szCs w:val="28"/>
-        </w:rPr>
-        <w:t>References:</w:t>
-      </w:r>
     </w:p>
     <w:sectPr>
-      <w:headerReference w:type="default" r:id="rId6"/>
-      <w:footerReference w:type="default" r:id="rId7"/>
+      <w:headerReference w:type="default" r:id="rId7"/>
+      <w:footerReference w:type="default" r:id="rId8"/>
       <w:type w:val="continuous"/>
       <w:pgSz w:w="12240" w:h="15840"/>
       <w:pgMar w:top="1503" w:right="799" w:bottom="2268" w:left="1718" w:header="720" w:footer="720" w:gutter="0"/>
@@ -2381,6 +2849,591 @@
     </w:pPr>
   </w:p>
 </w:hdr>
+</file>
+
+<file path=word/numbering.xml><?xml version="1.0" encoding="utf-8"?>
+<w:numbering xmlns:wpc="http://schemas.microsoft.com/office/word/2010/wordprocessingCanvas" xmlns:cx="http://schemas.microsoft.com/office/drawing/2014/chartex" xmlns:cx1="http://schemas.microsoft.com/office/drawing/2015/9/8/chartex" xmlns:cx2="http://schemas.microsoft.com/office/drawing/2015/10/21/chartex" xmlns:cx3="http://schemas.microsoft.com/office/drawing/2016/5/9/chartex" xmlns:cx4="http://schemas.microsoft.com/office/drawing/2016/5/10/chartex" xmlns:cx5="http://schemas.microsoft.com/office/drawing/2016/5/11/chartex" xmlns:cx6="http://schemas.microsoft.com/office/drawing/2016/5/12/chartex" xmlns:cx7="http://schemas.microsoft.com/office/drawing/2016/5/13/chartex" xmlns:cx8="http://schemas.microsoft.com/office/drawing/2016/5/14/chartex" xmlns:mc="http://schemas.openxmlformats.org/markup-compatibility/2006" xmlns:aink="http://schemas.microsoft.com/office/drawing/2016/ink" xmlns:am3d="http://schemas.microsoft.com/office/drawing/2017/model3d" xmlns:o="urn:schemas-microsoft-com:office:office" xmlns:oel="http://schemas.microsoft.com/office/2019/extlst" xmlns:r="http://schemas.openxmlformats.org/officeDocument/2006/relationships" xmlns:m="http://schemas.openxmlformats.org/officeDocument/2006/math" xmlns:v="urn:schemas-microsoft-com:vml" xmlns:wp14="http://schemas.microsoft.com/office/word/2010/wordprocessingDrawing" xmlns:wp="http://schemas.openxmlformats.org/drawingml/2006/wordprocessingDrawing" xmlns:w10="urn:schemas-microsoft-com:office:word" xmlns:w="http://schemas.openxmlformats.org/wordprocessingml/2006/main" xmlns:w14="http://schemas.microsoft.com/office/word/2010/wordml" xmlns:w15="http://schemas.microsoft.com/office/word/2012/wordml" xmlns:w16cex="http://schemas.microsoft.com/office/word/2018/wordml/cex" xmlns:w16cid="http://schemas.microsoft.com/office/word/2016/wordml/cid" xmlns:w16="http://schemas.microsoft.com/office/word/2018/wordml" xmlns:w16sdtdh="http://schemas.microsoft.com/office/word/2020/wordml/sdtdatahash" xmlns:w16se="http://schemas.microsoft.com/office/word/2015/wordml/symex" xmlns:wpg="http://schemas.microsoft.com/office/word/2010/wordprocessingGroup" xmlns:wpi="http://schemas.microsoft.com/office/word/2010/wordprocessingInk" xmlns:wne="http://schemas.microsoft.com/office/word/2006/wordml" xmlns:wps="http://schemas.microsoft.com/office/word/2010/wordprocessingShape" mc:Ignorable="w14 w15 w16se w16cid w16 w16cex w16sdtdh wp14">
+  <w:abstractNum w:abstractNumId="0" w15:restartNumberingAfterBreak="0">
+    <w:nsid w:val="25015DBA"/>
+    <w:multiLevelType w:val="hybridMultilevel"/>
+    <w:tmpl w:val="E634F012"/>
+    <w:lvl w:ilvl="0" w:tplc="40090001">
+      <w:start w:val="1"/>
+      <w:numFmt w:val="bullet"/>
+      <w:lvlText w:val=""/>
+      <w:lvlJc w:val="left"/>
+      <w:pPr>
+        <w:ind w:left="720" w:hanging="360"/>
+      </w:pPr>
+      <w:rPr>
+        <w:rFonts w:ascii="Symbol" w:hAnsi="Symbol" w:hint="default"/>
+      </w:rPr>
+    </w:lvl>
+    <w:lvl w:ilvl="1" w:tplc="40090003" w:tentative="1">
+      <w:start w:val="1"/>
+      <w:numFmt w:val="bullet"/>
+      <w:lvlText w:val="o"/>
+      <w:lvlJc w:val="left"/>
+      <w:pPr>
+        <w:ind w:left="1440" w:hanging="360"/>
+      </w:pPr>
+      <w:rPr>
+        <w:rFonts w:ascii="Courier New" w:hAnsi="Courier New" w:cs="Courier New" w:hint="default"/>
+      </w:rPr>
+    </w:lvl>
+    <w:lvl w:ilvl="2" w:tplc="40090005" w:tentative="1">
+      <w:start w:val="1"/>
+      <w:numFmt w:val="bullet"/>
+      <w:lvlText w:val=""/>
+      <w:lvlJc w:val="left"/>
+      <w:pPr>
+        <w:ind w:left="2160" w:hanging="360"/>
+      </w:pPr>
+      <w:rPr>
+        <w:rFonts w:ascii="Wingdings" w:hAnsi="Wingdings" w:hint="default"/>
+      </w:rPr>
+    </w:lvl>
+    <w:lvl w:ilvl="3" w:tplc="40090001" w:tentative="1">
+      <w:start w:val="1"/>
+      <w:numFmt w:val="bullet"/>
+      <w:lvlText w:val=""/>
+      <w:lvlJc w:val="left"/>
+      <w:pPr>
+        <w:ind w:left="2880" w:hanging="360"/>
+      </w:pPr>
+      <w:rPr>
+        <w:rFonts w:ascii="Symbol" w:hAnsi="Symbol" w:hint="default"/>
+      </w:rPr>
+    </w:lvl>
+    <w:lvl w:ilvl="4" w:tplc="40090003" w:tentative="1">
+      <w:start w:val="1"/>
+      <w:numFmt w:val="bullet"/>
+      <w:lvlText w:val="o"/>
+      <w:lvlJc w:val="left"/>
+      <w:pPr>
+        <w:ind w:left="3600" w:hanging="360"/>
+      </w:pPr>
+      <w:rPr>
+        <w:rFonts w:ascii="Courier New" w:hAnsi="Courier New" w:cs="Courier New" w:hint="default"/>
+      </w:rPr>
+    </w:lvl>
+    <w:lvl w:ilvl="5" w:tplc="40090005" w:tentative="1">
+      <w:start w:val="1"/>
+      <w:numFmt w:val="bullet"/>
+      <w:lvlText w:val=""/>
+      <w:lvlJc w:val="left"/>
+      <w:pPr>
+        <w:ind w:left="4320" w:hanging="360"/>
+      </w:pPr>
+      <w:rPr>
+        <w:rFonts w:ascii="Wingdings" w:hAnsi="Wingdings" w:hint="default"/>
+      </w:rPr>
+    </w:lvl>
+    <w:lvl w:ilvl="6" w:tplc="40090001" w:tentative="1">
+      <w:start w:val="1"/>
+      <w:numFmt w:val="bullet"/>
+      <w:lvlText w:val=""/>
+      <w:lvlJc w:val="left"/>
+      <w:pPr>
+        <w:ind w:left="5040" w:hanging="360"/>
+      </w:pPr>
+      <w:rPr>
+        <w:rFonts w:ascii="Symbol" w:hAnsi="Symbol" w:hint="default"/>
+      </w:rPr>
+    </w:lvl>
+    <w:lvl w:ilvl="7" w:tplc="40090003" w:tentative="1">
+      <w:start w:val="1"/>
+      <w:numFmt w:val="bullet"/>
+      <w:lvlText w:val="o"/>
+      <w:lvlJc w:val="left"/>
+      <w:pPr>
+        <w:ind w:left="5760" w:hanging="360"/>
+      </w:pPr>
+      <w:rPr>
+        <w:rFonts w:ascii="Courier New" w:hAnsi="Courier New" w:cs="Courier New" w:hint="default"/>
+      </w:rPr>
+    </w:lvl>
+    <w:lvl w:ilvl="8" w:tplc="40090005" w:tentative="1">
+      <w:start w:val="1"/>
+      <w:numFmt w:val="bullet"/>
+      <w:lvlText w:val=""/>
+      <w:lvlJc w:val="left"/>
+      <w:pPr>
+        <w:ind w:left="6480" w:hanging="360"/>
+      </w:pPr>
+      <w:rPr>
+        <w:rFonts w:ascii="Wingdings" w:hAnsi="Wingdings" w:hint="default"/>
+      </w:rPr>
+    </w:lvl>
+  </w:abstractNum>
+  <w:abstractNum w:abstractNumId="1" w15:restartNumberingAfterBreak="0">
+    <w:nsid w:val="2B977545"/>
+    <w:multiLevelType w:val="hybridMultilevel"/>
+    <w:tmpl w:val="9D347298"/>
+    <w:lvl w:ilvl="0" w:tplc="40090003">
+      <w:start w:val="1"/>
+      <w:numFmt w:val="bullet"/>
+      <w:lvlText w:val="o"/>
+      <w:lvlJc w:val="left"/>
+      <w:pPr>
+        <w:ind w:left="153" w:hanging="360"/>
+      </w:pPr>
+      <w:rPr>
+        <w:rFonts w:ascii="Courier New" w:hAnsi="Courier New" w:cs="Courier New" w:hint="default"/>
+      </w:rPr>
+    </w:lvl>
+    <w:lvl w:ilvl="1" w:tplc="40090003" w:tentative="1">
+      <w:start w:val="1"/>
+      <w:numFmt w:val="bullet"/>
+      <w:lvlText w:val="o"/>
+      <w:lvlJc w:val="left"/>
+      <w:pPr>
+        <w:ind w:left="873" w:hanging="360"/>
+      </w:pPr>
+      <w:rPr>
+        <w:rFonts w:ascii="Courier New" w:hAnsi="Courier New" w:cs="Courier New" w:hint="default"/>
+      </w:rPr>
+    </w:lvl>
+    <w:lvl w:ilvl="2" w:tplc="40090005" w:tentative="1">
+      <w:start w:val="1"/>
+      <w:numFmt w:val="bullet"/>
+      <w:lvlText w:val=""/>
+      <w:lvlJc w:val="left"/>
+      <w:pPr>
+        <w:ind w:left="1593" w:hanging="360"/>
+      </w:pPr>
+      <w:rPr>
+        <w:rFonts w:ascii="Wingdings" w:hAnsi="Wingdings" w:hint="default"/>
+      </w:rPr>
+    </w:lvl>
+    <w:lvl w:ilvl="3" w:tplc="40090001" w:tentative="1">
+      <w:start w:val="1"/>
+      <w:numFmt w:val="bullet"/>
+      <w:lvlText w:val=""/>
+      <w:lvlJc w:val="left"/>
+      <w:pPr>
+        <w:ind w:left="2313" w:hanging="360"/>
+      </w:pPr>
+      <w:rPr>
+        <w:rFonts w:ascii="Symbol" w:hAnsi="Symbol" w:hint="default"/>
+      </w:rPr>
+    </w:lvl>
+    <w:lvl w:ilvl="4" w:tplc="40090003" w:tentative="1">
+      <w:start w:val="1"/>
+      <w:numFmt w:val="bullet"/>
+      <w:lvlText w:val="o"/>
+      <w:lvlJc w:val="left"/>
+      <w:pPr>
+        <w:ind w:left="3033" w:hanging="360"/>
+      </w:pPr>
+      <w:rPr>
+        <w:rFonts w:ascii="Courier New" w:hAnsi="Courier New" w:cs="Courier New" w:hint="default"/>
+      </w:rPr>
+    </w:lvl>
+    <w:lvl w:ilvl="5" w:tplc="40090005" w:tentative="1">
+      <w:start w:val="1"/>
+      <w:numFmt w:val="bullet"/>
+      <w:lvlText w:val=""/>
+      <w:lvlJc w:val="left"/>
+      <w:pPr>
+        <w:ind w:left="3753" w:hanging="360"/>
+      </w:pPr>
+      <w:rPr>
+        <w:rFonts w:ascii="Wingdings" w:hAnsi="Wingdings" w:hint="default"/>
+      </w:rPr>
+    </w:lvl>
+    <w:lvl w:ilvl="6" w:tplc="40090001" w:tentative="1">
+      <w:start w:val="1"/>
+      <w:numFmt w:val="bullet"/>
+      <w:lvlText w:val=""/>
+      <w:lvlJc w:val="left"/>
+      <w:pPr>
+        <w:ind w:left="4473" w:hanging="360"/>
+      </w:pPr>
+      <w:rPr>
+        <w:rFonts w:ascii="Symbol" w:hAnsi="Symbol" w:hint="default"/>
+      </w:rPr>
+    </w:lvl>
+    <w:lvl w:ilvl="7" w:tplc="40090003" w:tentative="1">
+      <w:start w:val="1"/>
+      <w:numFmt w:val="bullet"/>
+      <w:lvlText w:val="o"/>
+      <w:lvlJc w:val="left"/>
+      <w:pPr>
+        <w:ind w:left="5193" w:hanging="360"/>
+      </w:pPr>
+      <w:rPr>
+        <w:rFonts w:ascii="Courier New" w:hAnsi="Courier New" w:cs="Courier New" w:hint="default"/>
+      </w:rPr>
+    </w:lvl>
+    <w:lvl w:ilvl="8" w:tplc="40090005" w:tentative="1">
+      <w:start w:val="1"/>
+      <w:numFmt w:val="bullet"/>
+      <w:lvlText w:val=""/>
+      <w:lvlJc w:val="left"/>
+      <w:pPr>
+        <w:ind w:left="5913" w:hanging="360"/>
+      </w:pPr>
+      <w:rPr>
+        <w:rFonts w:ascii="Wingdings" w:hAnsi="Wingdings" w:hint="default"/>
+      </w:rPr>
+    </w:lvl>
+  </w:abstractNum>
+  <w:abstractNum w:abstractNumId="2" w15:restartNumberingAfterBreak="0">
+    <w:nsid w:val="39B3450C"/>
+    <w:multiLevelType w:val="hybridMultilevel"/>
+    <w:tmpl w:val="30E8B0A4"/>
+    <w:lvl w:ilvl="0" w:tplc="40090003">
+      <w:start w:val="1"/>
+      <w:numFmt w:val="bullet"/>
+      <w:lvlText w:val="o"/>
+      <w:lvlJc w:val="left"/>
+      <w:pPr>
+        <w:ind w:left="153" w:hanging="360"/>
+      </w:pPr>
+      <w:rPr>
+        <w:rFonts w:ascii="Courier New" w:hAnsi="Courier New" w:cs="Courier New" w:hint="default"/>
+      </w:rPr>
+    </w:lvl>
+    <w:lvl w:ilvl="1" w:tplc="40090003" w:tentative="1">
+      <w:start w:val="1"/>
+      <w:numFmt w:val="bullet"/>
+      <w:lvlText w:val="o"/>
+      <w:lvlJc w:val="left"/>
+      <w:pPr>
+        <w:ind w:left="873" w:hanging="360"/>
+      </w:pPr>
+      <w:rPr>
+        <w:rFonts w:ascii="Courier New" w:hAnsi="Courier New" w:cs="Courier New" w:hint="default"/>
+      </w:rPr>
+    </w:lvl>
+    <w:lvl w:ilvl="2" w:tplc="40090005" w:tentative="1">
+      <w:start w:val="1"/>
+      <w:numFmt w:val="bullet"/>
+      <w:lvlText w:val=""/>
+      <w:lvlJc w:val="left"/>
+      <w:pPr>
+        <w:ind w:left="1593" w:hanging="360"/>
+      </w:pPr>
+      <w:rPr>
+        <w:rFonts w:ascii="Wingdings" w:hAnsi="Wingdings" w:hint="default"/>
+      </w:rPr>
+    </w:lvl>
+    <w:lvl w:ilvl="3" w:tplc="40090001" w:tentative="1">
+      <w:start w:val="1"/>
+      <w:numFmt w:val="bullet"/>
+      <w:lvlText w:val=""/>
+      <w:lvlJc w:val="left"/>
+      <w:pPr>
+        <w:ind w:left="2313" w:hanging="360"/>
+      </w:pPr>
+      <w:rPr>
+        <w:rFonts w:ascii="Symbol" w:hAnsi="Symbol" w:hint="default"/>
+      </w:rPr>
+    </w:lvl>
+    <w:lvl w:ilvl="4" w:tplc="40090003" w:tentative="1">
+      <w:start w:val="1"/>
+      <w:numFmt w:val="bullet"/>
+      <w:lvlText w:val="o"/>
+      <w:lvlJc w:val="left"/>
+      <w:pPr>
+        <w:ind w:left="3033" w:hanging="360"/>
+      </w:pPr>
+      <w:rPr>
+        <w:rFonts w:ascii="Courier New" w:hAnsi="Courier New" w:cs="Courier New" w:hint="default"/>
+      </w:rPr>
+    </w:lvl>
+    <w:lvl w:ilvl="5" w:tplc="40090005" w:tentative="1">
+      <w:start w:val="1"/>
+      <w:numFmt w:val="bullet"/>
+      <w:lvlText w:val=""/>
+      <w:lvlJc w:val="left"/>
+      <w:pPr>
+        <w:ind w:left="3753" w:hanging="360"/>
+      </w:pPr>
+      <w:rPr>
+        <w:rFonts w:ascii="Wingdings" w:hAnsi="Wingdings" w:hint="default"/>
+      </w:rPr>
+    </w:lvl>
+    <w:lvl w:ilvl="6" w:tplc="40090001" w:tentative="1">
+      <w:start w:val="1"/>
+      <w:numFmt w:val="bullet"/>
+      <w:lvlText w:val=""/>
+      <w:lvlJc w:val="left"/>
+      <w:pPr>
+        <w:ind w:left="4473" w:hanging="360"/>
+      </w:pPr>
+      <w:rPr>
+        <w:rFonts w:ascii="Symbol" w:hAnsi="Symbol" w:hint="default"/>
+      </w:rPr>
+    </w:lvl>
+    <w:lvl w:ilvl="7" w:tplc="40090003" w:tentative="1">
+      <w:start w:val="1"/>
+      <w:numFmt w:val="bullet"/>
+      <w:lvlText w:val="o"/>
+      <w:lvlJc w:val="left"/>
+      <w:pPr>
+        <w:ind w:left="5193" w:hanging="360"/>
+      </w:pPr>
+      <w:rPr>
+        <w:rFonts w:ascii="Courier New" w:hAnsi="Courier New" w:cs="Courier New" w:hint="default"/>
+      </w:rPr>
+    </w:lvl>
+    <w:lvl w:ilvl="8" w:tplc="40090005" w:tentative="1">
+      <w:start w:val="1"/>
+      <w:numFmt w:val="bullet"/>
+      <w:lvlText w:val=""/>
+      <w:lvlJc w:val="left"/>
+      <w:pPr>
+        <w:ind w:left="5913" w:hanging="360"/>
+      </w:pPr>
+      <w:rPr>
+        <w:rFonts w:ascii="Wingdings" w:hAnsi="Wingdings" w:hint="default"/>
+      </w:rPr>
+    </w:lvl>
+  </w:abstractNum>
+  <w:abstractNum w:abstractNumId="3" w15:restartNumberingAfterBreak="0">
+    <w:nsid w:val="518071A9"/>
+    <w:multiLevelType w:val="hybridMultilevel"/>
+    <w:tmpl w:val="51A45812"/>
+    <w:lvl w:ilvl="0" w:tplc="40090003">
+      <w:start w:val="1"/>
+      <w:numFmt w:val="bullet"/>
+      <w:lvlText w:val="o"/>
+      <w:lvlJc w:val="left"/>
+      <w:pPr>
+        <w:ind w:left="153" w:hanging="360"/>
+      </w:pPr>
+      <w:rPr>
+        <w:rFonts w:ascii="Courier New" w:hAnsi="Courier New" w:cs="Courier New" w:hint="default"/>
+      </w:rPr>
+    </w:lvl>
+    <w:lvl w:ilvl="1" w:tplc="40090003" w:tentative="1">
+      <w:start w:val="1"/>
+      <w:numFmt w:val="bullet"/>
+      <w:lvlText w:val="o"/>
+      <w:lvlJc w:val="left"/>
+      <w:pPr>
+        <w:ind w:left="873" w:hanging="360"/>
+      </w:pPr>
+      <w:rPr>
+        <w:rFonts w:ascii="Courier New" w:hAnsi="Courier New" w:cs="Courier New" w:hint="default"/>
+      </w:rPr>
+    </w:lvl>
+    <w:lvl w:ilvl="2" w:tplc="40090005" w:tentative="1">
+      <w:start w:val="1"/>
+      <w:numFmt w:val="bullet"/>
+      <w:lvlText w:val=""/>
+      <w:lvlJc w:val="left"/>
+      <w:pPr>
+        <w:ind w:left="1593" w:hanging="360"/>
+      </w:pPr>
+      <w:rPr>
+        <w:rFonts w:ascii="Wingdings" w:hAnsi="Wingdings" w:hint="default"/>
+      </w:rPr>
+    </w:lvl>
+    <w:lvl w:ilvl="3" w:tplc="40090001" w:tentative="1">
+      <w:start w:val="1"/>
+      <w:numFmt w:val="bullet"/>
+      <w:lvlText w:val=""/>
+      <w:lvlJc w:val="left"/>
+      <w:pPr>
+        <w:ind w:left="2313" w:hanging="360"/>
+      </w:pPr>
+      <w:rPr>
+        <w:rFonts w:ascii="Symbol" w:hAnsi="Symbol" w:hint="default"/>
+      </w:rPr>
+    </w:lvl>
+    <w:lvl w:ilvl="4" w:tplc="40090003" w:tentative="1">
+      <w:start w:val="1"/>
+      <w:numFmt w:val="bullet"/>
+      <w:lvlText w:val="o"/>
+      <w:lvlJc w:val="left"/>
+      <w:pPr>
+        <w:ind w:left="3033" w:hanging="360"/>
+      </w:pPr>
+      <w:rPr>
+        <w:rFonts w:ascii="Courier New" w:hAnsi="Courier New" w:cs="Courier New" w:hint="default"/>
+      </w:rPr>
+    </w:lvl>
+    <w:lvl w:ilvl="5" w:tplc="40090005" w:tentative="1">
+      <w:start w:val="1"/>
+      <w:numFmt w:val="bullet"/>
+      <w:lvlText w:val=""/>
+      <w:lvlJc w:val="left"/>
+      <w:pPr>
+        <w:ind w:left="3753" w:hanging="360"/>
+      </w:pPr>
+      <w:rPr>
+        <w:rFonts w:ascii="Wingdings" w:hAnsi="Wingdings" w:hint="default"/>
+      </w:rPr>
+    </w:lvl>
+    <w:lvl w:ilvl="6" w:tplc="40090001" w:tentative="1">
+      <w:start w:val="1"/>
+      <w:numFmt w:val="bullet"/>
+      <w:lvlText w:val=""/>
+      <w:lvlJc w:val="left"/>
+      <w:pPr>
+        <w:ind w:left="4473" w:hanging="360"/>
+      </w:pPr>
+      <w:rPr>
+        <w:rFonts w:ascii="Symbol" w:hAnsi="Symbol" w:hint="default"/>
+      </w:rPr>
+    </w:lvl>
+    <w:lvl w:ilvl="7" w:tplc="40090003" w:tentative="1">
+      <w:start w:val="1"/>
+      <w:numFmt w:val="bullet"/>
+      <w:lvlText w:val="o"/>
+      <w:lvlJc w:val="left"/>
+      <w:pPr>
+        <w:ind w:left="5193" w:hanging="360"/>
+      </w:pPr>
+      <w:rPr>
+        <w:rFonts w:ascii="Courier New" w:hAnsi="Courier New" w:cs="Courier New" w:hint="default"/>
+      </w:rPr>
+    </w:lvl>
+    <w:lvl w:ilvl="8" w:tplc="40090005" w:tentative="1">
+      <w:start w:val="1"/>
+      <w:numFmt w:val="bullet"/>
+      <w:lvlText w:val=""/>
+      <w:lvlJc w:val="left"/>
+      <w:pPr>
+        <w:ind w:left="5913" w:hanging="360"/>
+      </w:pPr>
+      <w:rPr>
+        <w:rFonts w:ascii="Wingdings" w:hAnsi="Wingdings" w:hint="default"/>
+      </w:rPr>
+    </w:lvl>
+  </w:abstractNum>
+  <w:abstractNum w:abstractNumId="4" w15:restartNumberingAfterBreak="0">
+    <w:nsid w:val="5A64087D"/>
+    <w:multiLevelType w:val="hybridMultilevel"/>
+    <w:tmpl w:val="896EE28A"/>
+    <w:lvl w:ilvl="0" w:tplc="40090001">
+      <w:start w:val="1"/>
+      <w:numFmt w:val="bullet"/>
+      <w:lvlText w:val=""/>
+      <w:lvlJc w:val="left"/>
+      <w:pPr>
+        <w:ind w:left="513" w:hanging="360"/>
+      </w:pPr>
+      <w:rPr>
+        <w:rFonts w:ascii="Symbol" w:hAnsi="Symbol" w:hint="default"/>
+      </w:rPr>
+    </w:lvl>
+    <w:lvl w:ilvl="1" w:tplc="40090003" w:tentative="1">
+      <w:start w:val="1"/>
+      <w:numFmt w:val="bullet"/>
+      <w:lvlText w:val="o"/>
+      <w:lvlJc w:val="left"/>
+      <w:pPr>
+        <w:ind w:left="1233" w:hanging="360"/>
+      </w:pPr>
+      <w:rPr>
+        <w:rFonts w:ascii="Courier New" w:hAnsi="Courier New" w:cs="Courier New" w:hint="default"/>
+      </w:rPr>
+    </w:lvl>
+    <w:lvl w:ilvl="2" w:tplc="40090005" w:tentative="1">
+      <w:start w:val="1"/>
+      <w:numFmt w:val="bullet"/>
+      <w:lvlText w:val=""/>
+      <w:lvlJc w:val="left"/>
+      <w:pPr>
+        <w:ind w:left="1953" w:hanging="360"/>
+      </w:pPr>
+      <w:rPr>
+        <w:rFonts w:ascii="Wingdings" w:hAnsi="Wingdings" w:hint="default"/>
+      </w:rPr>
+    </w:lvl>
+    <w:lvl w:ilvl="3" w:tplc="40090001" w:tentative="1">
+      <w:start w:val="1"/>
+      <w:numFmt w:val="bullet"/>
+      <w:lvlText w:val=""/>
+      <w:lvlJc w:val="left"/>
+      <w:pPr>
+        <w:ind w:left="2673" w:hanging="360"/>
+      </w:pPr>
+      <w:rPr>
+        <w:rFonts w:ascii="Symbol" w:hAnsi="Symbol" w:hint="default"/>
+      </w:rPr>
+    </w:lvl>
+    <w:lvl w:ilvl="4" w:tplc="40090003" w:tentative="1">
+      <w:start w:val="1"/>
+      <w:numFmt w:val="bullet"/>
+      <w:lvlText w:val="o"/>
+      <w:lvlJc w:val="left"/>
+      <w:pPr>
+        <w:ind w:left="3393" w:hanging="360"/>
+      </w:pPr>
+      <w:rPr>
+        <w:rFonts w:ascii="Courier New" w:hAnsi="Courier New" w:cs="Courier New" w:hint="default"/>
+      </w:rPr>
+    </w:lvl>
+    <w:lvl w:ilvl="5" w:tplc="40090005" w:tentative="1">
+      <w:start w:val="1"/>
+      <w:numFmt w:val="bullet"/>
+      <w:lvlText w:val=""/>
+      <w:lvlJc w:val="left"/>
+      <w:pPr>
+        <w:ind w:left="4113" w:hanging="360"/>
+      </w:pPr>
+      <w:rPr>
+        <w:rFonts w:ascii="Wingdings" w:hAnsi="Wingdings" w:hint="default"/>
+      </w:rPr>
+    </w:lvl>
+    <w:lvl w:ilvl="6" w:tplc="40090001" w:tentative="1">
+      <w:start w:val="1"/>
+      <w:numFmt w:val="bullet"/>
+      <w:lvlText w:val=""/>
+      <w:lvlJc w:val="left"/>
+      <w:pPr>
+        <w:ind w:left="4833" w:hanging="360"/>
+      </w:pPr>
+      <w:rPr>
+        <w:rFonts w:ascii="Symbol" w:hAnsi="Symbol" w:hint="default"/>
+      </w:rPr>
+    </w:lvl>
+    <w:lvl w:ilvl="7" w:tplc="40090003" w:tentative="1">
+      <w:start w:val="1"/>
+      <w:numFmt w:val="bullet"/>
+      <w:lvlText w:val="o"/>
+      <w:lvlJc w:val="left"/>
+      <w:pPr>
+        <w:ind w:left="5553" w:hanging="360"/>
+      </w:pPr>
+      <w:rPr>
+        <w:rFonts w:ascii="Courier New" w:hAnsi="Courier New" w:cs="Courier New" w:hint="default"/>
+      </w:rPr>
+    </w:lvl>
+    <w:lvl w:ilvl="8" w:tplc="40090005" w:tentative="1">
+      <w:start w:val="1"/>
+      <w:numFmt w:val="bullet"/>
+      <w:lvlText w:val=""/>
+      <w:lvlJc w:val="left"/>
+      <w:pPr>
+        <w:ind w:left="6273" w:hanging="360"/>
+      </w:pPr>
+      <w:rPr>
+        <w:rFonts w:ascii="Wingdings" w:hAnsi="Wingdings" w:hint="default"/>
+      </w:rPr>
+    </w:lvl>
+  </w:abstractNum>
+  <w:num w:numId="1" w16cid:durableId="1534540971">
+    <w:abstractNumId w:val="0"/>
+  </w:num>
+  <w:num w:numId="2" w16cid:durableId="842932885">
+    <w:abstractNumId w:val="4"/>
+  </w:num>
+  <w:num w:numId="3" w16cid:durableId="1774351735">
+    <w:abstractNumId w:val="1"/>
+  </w:num>
+  <w:num w:numId="4" w16cid:durableId="61031830">
+    <w:abstractNumId w:val="3"/>
+  </w:num>
+  <w:num w:numId="5" w16cid:durableId="640161661">
+    <w:abstractNumId w:val="2"/>
+  </w:num>
+</w:numbering>
 </file>
 
 <file path=word/styles.xml><?xml version="1.0" encoding="utf-8"?>
@@ -3049,6 +4102,17 @@
       </w:tcPr>
     </w:tblStylePr>
   </w:style>
+  <w:style w:type="paragraph" w:styleId="ListParagraph">
+    <w:name w:val="List Paragraph"/>
+    <w:basedOn w:val="Normal"/>
+    <w:uiPriority w:val="34"/>
+    <w:qFormat/>
+    <w:rsid w:val="00144F08"/>
+    <w:pPr>
+      <w:ind w:left="720"/>
+      <w:contextualSpacing/>
+    </w:pPr>
+  </w:style>
 </w:styles>
 </file>
 

</xml_diff>